<commit_message>
Ledger added with new entries
</commit_message>
<xml_diff>
--- a/Ledger.docx
+++ b/Ledger.docx
@@ -9,10 +9,11 @@
         <w:tblLook w:val="04A0" w:firstRow="1" w:lastRow="0" w:firstColumn="1" w:lastColumn="0" w:noHBand="0" w:noVBand="1"/>
       </w:tblPr>
       <w:tblGrid>
-        <w:gridCol w:w="2650"/>
-        <w:gridCol w:w="2775"/>
-        <w:gridCol w:w="2519"/>
-        <w:gridCol w:w="2739"/>
+        <w:gridCol w:w="1476"/>
+        <w:gridCol w:w="1346"/>
+        <w:gridCol w:w="1630"/>
+        <w:gridCol w:w="966"/>
+        <w:gridCol w:w="5265"/>
       </w:tblGrid>
       <w:tr>
         <w:trPr>
@@ -20,56 +21,110 @@
         </w:trPr>
         <w:tc>
           <w:tcPr>
-            <w:tcW w:w="2650" w:type="dxa"/>
+            <w:tcW w:w="935" w:type="dxa"/>
             <w:vAlign w:val="center"/>
           </w:tcPr>
           <w:p>
             <w:pPr>
               <w:jc w:val="center"/>
+              <w:rPr>
+                <w:b/>
+                <w:bCs/>
+              </w:rPr>
             </w:pPr>
             <w:r>
-              <w:t>Date</w:t>
-            </w:r>
-          </w:p>
-        </w:tc>
-        <w:tc>
-          <w:tcPr>
-            <w:tcW w:w="2775" w:type="dxa"/>
+              <w:rPr>
+                <w:b/>
+                <w:bCs/>
+              </w:rPr>
+              <w:t>Member</w:t>
+            </w:r>
+          </w:p>
+        </w:tc>
+        <w:tc>
+          <w:tcPr>
+            <w:tcW w:w="1522" w:type="dxa"/>
             <w:vAlign w:val="center"/>
           </w:tcPr>
           <w:p>
             <w:pPr>
               <w:jc w:val="center"/>
+              <w:rPr>
+                <w:b/>
+                <w:bCs/>
+              </w:rPr>
             </w:pPr>
             <w:r>
-              <w:t>Problem Occurred</w:t>
-            </w:r>
-          </w:p>
-        </w:tc>
-        <w:tc>
-          <w:tcPr>
-            <w:tcW w:w="2519" w:type="dxa"/>
+              <w:rPr>
+                <w:b/>
+                <w:bCs/>
+              </w:rPr>
+              <w:t>Date</w:t>
+            </w:r>
+          </w:p>
+        </w:tc>
+        <w:tc>
+          <w:tcPr>
+            <w:tcW w:w="1785" w:type="dxa"/>
             <w:vAlign w:val="center"/>
           </w:tcPr>
           <w:p>
             <w:pPr>
               <w:jc w:val="center"/>
+              <w:rPr>
+                <w:b/>
+                <w:bCs/>
+              </w:rPr>
             </w:pPr>
             <w:r>
-              <w:t>Fixated Status</w:t>
-            </w:r>
-          </w:p>
-        </w:tc>
-        <w:tc>
-          <w:tcPr>
-            <w:tcW w:w="2739" w:type="dxa"/>
+              <w:rPr>
+                <w:b/>
+                <w:bCs/>
+              </w:rPr>
+              <w:t>Problem Occurred</w:t>
+            </w:r>
+          </w:p>
+        </w:tc>
+        <w:tc>
+          <w:tcPr>
+            <w:tcW w:w="1176" w:type="dxa"/>
             <w:vAlign w:val="center"/>
           </w:tcPr>
           <w:p>
             <w:pPr>
               <w:jc w:val="center"/>
+              <w:rPr>
+                <w:b/>
+                <w:bCs/>
+              </w:rPr>
             </w:pPr>
             <w:r>
+              <w:rPr>
+                <w:b/>
+                <w:bCs/>
+              </w:rPr>
+              <w:t>Fixated Status</w:t>
+            </w:r>
+          </w:p>
+        </w:tc>
+        <w:tc>
+          <w:tcPr>
+            <w:tcW w:w="5265" w:type="dxa"/>
+            <w:vAlign w:val="center"/>
+          </w:tcPr>
+          <w:p>
+            <w:pPr>
+              <w:jc w:val="center"/>
+              <w:rPr>
+                <w:b/>
+                <w:bCs/>
+              </w:rPr>
+            </w:pPr>
+            <w:r>
+              <w:rPr>
+                <w:b/>
+                <w:bCs/>
+              </w:rPr>
               <w:t>Fixation method</w:t>
             </w:r>
           </w:p>
@@ -78,190 +133,1012 @@
       <w:tr>
         <w:tc>
           <w:tcPr>
-            <w:tcW w:w="2650" w:type="dxa"/>
-          </w:tcPr>
-          <w:p/>
-        </w:tc>
-        <w:tc>
-          <w:tcPr>
-            <w:tcW w:w="2775" w:type="dxa"/>
-          </w:tcPr>
-          <w:p/>
-        </w:tc>
-        <w:tc>
-          <w:tcPr>
-            <w:tcW w:w="2519" w:type="dxa"/>
-          </w:tcPr>
-          <w:p/>
-        </w:tc>
-        <w:tc>
-          <w:tcPr>
-            <w:tcW w:w="2739" w:type="dxa"/>
-          </w:tcPr>
-          <w:p/>
+            <w:tcW w:w="935" w:type="dxa"/>
+          </w:tcPr>
+          <w:p>
+            <w:r>
+              <w:t xml:space="preserve">Thenuka </w:t>
+            </w:r>
+            <w:proofErr w:type="spellStart"/>
+            <w:r>
+              <w:t>keertibandara</w:t>
+            </w:r>
+            <w:proofErr w:type="spellEnd"/>
+          </w:p>
+        </w:tc>
+        <w:tc>
+          <w:tcPr>
+            <w:tcW w:w="1522" w:type="dxa"/>
+          </w:tcPr>
+          <w:p>
+            <w:r>
+              <w:t>2016/03/24</w:t>
+            </w:r>
+          </w:p>
+        </w:tc>
+        <w:tc>
+          <w:tcPr>
+            <w:tcW w:w="1785" w:type="dxa"/>
+          </w:tcPr>
+          <w:p>
+            <w:r>
+              <w:t>Integrate opencv with python</w:t>
+            </w:r>
+          </w:p>
+        </w:tc>
+        <w:tc>
+          <w:tcPr>
+            <w:tcW w:w="1176" w:type="dxa"/>
+          </w:tcPr>
+          <w:p>
+            <w:r>
+              <w:t>Fixed</w:t>
+            </w:r>
+          </w:p>
+        </w:tc>
+        <w:tc>
+          <w:tcPr>
+            <w:tcW w:w="5265" w:type="dxa"/>
+          </w:tcPr>
+          <w:p>
+            <w:r>
+              <w:t>Took compatible opencv model 2.4.1 with python 2.7.5</w:t>
+            </w:r>
+          </w:p>
         </w:tc>
       </w:tr>
       <w:tr>
         <w:tc>
           <w:tcPr>
-            <w:tcW w:w="2650" w:type="dxa"/>
-          </w:tcPr>
-          <w:p/>
-        </w:tc>
-        <w:tc>
-          <w:tcPr>
-            <w:tcW w:w="2775" w:type="dxa"/>
-          </w:tcPr>
-          <w:p/>
-        </w:tc>
-        <w:tc>
-          <w:tcPr>
-            <w:tcW w:w="2519" w:type="dxa"/>
-          </w:tcPr>
-          <w:p/>
-        </w:tc>
-        <w:tc>
-          <w:tcPr>
-            <w:tcW w:w="2739" w:type="dxa"/>
-          </w:tcPr>
-          <w:p/>
+            <w:tcW w:w="935" w:type="dxa"/>
+          </w:tcPr>
+          <w:p/>
+        </w:tc>
+        <w:tc>
+          <w:tcPr>
+            <w:tcW w:w="1522" w:type="dxa"/>
+          </w:tcPr>
+          <w:p/>
+        </w:tc>
+        <w:tc>
+          <w:tcPr>
+            <w:tcW w:w="1785" w:type="dxa"/>
+          </w:tcPr>
+          <w:p>
+            <w:r>
+              <w:t xml:space="preserve">Install pip to include libraries like </w:t>
+            </w:r>
+            <w:proofErr w:type="spellStart"/>
+            <w:r>
+              <w:t>imutils</w:t>
+            </w:r>
+            <w:proofErr w:type="spellEnd"/>
+            <w:r>
+              <w:t xml:space="preserve"> and numpy</w:t>
+            </w:r>
+          </w:p>
+        </w:tc>
+        <w:tc>
+          <w:tcPr>
+            <w:tcW w:w="1176" w:type="dxa"/>
+          </w:tcPr>
+          <w:p>
+            <w:r>
+              <w:t>Fixed</w:t>
+            </w:r>
+          </w:p>
+        </w:tc>
+        <w:tc>
+          <w:tcPr>
+            <w:tcW w:w="5265" w:type="dxa"/>
+          </w:tcPr>
+          <w:p>
+            <w:r>
+              <w:t xml:space="preserve">Download pip.exe and call in </w:t>
+            </w:r>
+            <w:proofErr w:type="spellStart"/>
+            <w:r>
+              <w:t>cmd</w:t>
+            </w:r>
+            <w:proofErr w:type="spellEnd"/>
+            <w:r>
+              <w:t xml:space="preserve"> </w:t>
+            </w:r>
+            <w:r>
+              <w:rPr>
+                <w:b/>
+                <w:bCs/>
+              </w:rPr>
+              <w:t>pip-</w:t>
+            </w:r>
+            <w:proofErr w:type="spellStart"/>
+            <w:r>
+              <w:rPr>
+                <w:b/>
+                <w:bCs/>
+              </w:rPr>
+              <w:t>sinstall</w:t>
+            </w:r>
+            <w:proofErr w:type="spellEnd"/>
+            <w:r>
+              <w:rPr>
+                <w:b/>
+                <w:bCs/>
+              </w:rPr>
+              <w:t>-</w:t>
+            </w:r>
+            <w:proofErr w:type="spellStart"/>
+            <w:r>
+              <w:rPr>
+                <w:b/>
+                <w:bCs/>
+              </w:rPr>
+              <w:t>pkgName</w:t>
+            </w:r>
+            <w:proofErr w:type="spellEnd"/>
+          </w:p>
         </w:tc>
       </w:tr>
       <w:tr>
         <w:tc>
           <w:tcPr>
-            <w:tcW w:w="2650" w:type="dxa"/>
-          </w:tcPr>
-          <w:p/>
-        </w:tc>
-        <w:tc>
-          <w:tcPr>
-            <w:tcW w:w="2775" w:type="dxa"/>
-          </w:tcPr>
-          <w:p/>
-        </w:tc>
-        <w:tc>
-          <w:tcPr>
-            <w:tcW w:w="2519" w:type="dxa"/>
-          </w:tcPr>
-          <w:p/>
-        </w:tc>
-        <w:tc>
-          <w:tcPr>
-            <w:tcW w:w="2739" w:type="dxa"/>
-          </w:tcPr>
-          <w:p/>
+            <w:tcW w:w="935" w:type="dxa"/>
+          </w:tcPr>
+          <w:p/>
+        </w:tc>
+        <w:tc>
+          <w:tcPr>
+            <w:tcW w:w="1522" w:type="dxa"/>
+          </w:tcPr>
+          <w:p>
+            <w:r>
+              <w:t>2016/03/28</w:t>
+            </w:r>
+          </w:p>
+        </w:tc>
+        <w:tc>
+          <w:tcPr>
+            <w:tcW w:w="1785" w:type="dxa"/>
+          </w:tcPr>
+          <w:p>
+            <w:r>
+              <w:t>Stitching images with merging by numpy crated null images</w:t>
+            </w:r>
+          </w:p>
+        </w:tc>
+        <w:tc>
+          <w:tcPr>
+            <w:tcW w:w="1176" w:type="dxa"/>
+          </w:tcPr>
+          <w:p>
+            <w:r>
+              <w:t>Fixed</w:t>
+            </w:r>
+          </w:p>
+        </w:tc>
+        <w:tc>
+          <w:tcPr>
+            <w:tcW w:w="5265" w:type="dxa"/>
+          </w:tcPr>
+          <w:p>
+            <w:pPr>
+              <w:rPr>
+                <w:b/>
+                <w:bCs/>
+              </w:rPr>
+            </w:pPr>
+            <w:proofErr w:type="spellStart"/>
+            <w:r>
+              <w:t>Inlucde</w:t>
+            </w:r>
+            <w:proofErr w:type="spellEnd"/>
+            <w:r>
+              <w:t xml:space="preserve"> images row wise or </w:t>
+            </w:r>
+            <w:proofErr w:type="spellStart"/>
+            <w:r>
+              <w:t>colomn</w:t>
+            </w:r>
+            <w:proofErr w:type="spellEnd"/>
+            <w:r>
+              <w:t xml:space="preserve"> wise </w:t>
+            </w:r>
+            <w:r>
+              <w:br/>
+            </w:r>
+            <w:proofErr w:type="spellStart"/>
+            <w:r>
+              <w:rPr>
+                <w:b/>
+                <w:bCs/>
+              </w:rPr>
+              <w:t>blank_image</w:t>
+            </w:r>
+            <w:proofErr w:type="spellEnd"/>
+            <w:r>
+              <w:rPr>
+                <w:b/>
+                <w:bCs/>
+              </w:rPr>
+              <w:t xml:space="preserve">[:,0:width] = </w:t>
+            </w:r>
+            <w:proofErr w:type="spellStart"/>
+            <w:r>
+              <w:rPr>
+                <w:b/>
+                <w:bCs/>
+              </w:rPr>
+              <w:t>imageA</w:t>
+            </w:r>
+            <w:proofErr w:type="spellEnd"/>
+            <w:r>
+              <w:rPr>
+                <w:b/>
+                <w:bCs/>
+              </w:rPr>
+              <w:t xml:space="preserve">    </w:t>
+            </w:r>
+          </w:p>
+          <w:p>
+            <w:proofErr w:type="spellStart"/>
+            <w:r>
+              <w:rPr>
+                <w:b/>
+                <w:bCs/>
+              </w:rPr>
+              <w:t>blank</w:t>
+            </w:r>
+            <w:r>
+              <w:rPr>
+                <w:b/>
+                <w:bCs/>
+              </w:rPr>
+              <w:t>_image</w:t>
+            </w:r>
+            <w:proofErr w:type="spellEnd"/>
+            <w:r>
+              <w:rPr>
+                <w:b/>
+                <w:bCs/>
+              </w:rPr>
+              <w:t>[:,</w:t>
+            </w:r>
+            <w:proofErr w:type="spellStart"/>
+            <w:r>
+              <w:rPr>
+                <w:b/>
+                <w:bCs/>
+              </w:rPr>
+              <w:t>width:width</w:t>
+            </w:r>
+            <w:proofErr w:type="spellEnd"/>
+            <w:r>
+              <w:rPr>
+                <w:b/>
+                <w:bCs/>
+              </w:rPr>
+              <w:t xml:space="preserve">*2] = </w:t>
+            </w:r>
+            <w:proofErr w:type="spellStart"/>
+            <w:r>
+              <w:rPr>
+                <w:b/>
+                <w:bCs/>
+              </w:rPr>
+              <w:t>imageB</w:t>
+            </w:r>
+            <w:proofErr w:type="spellEnd"/>
+          </w:p>
         </w:tc>
       </w:tr>
       <w:tr>
         <w:tc>
           <w:tcPr>
-            <w:tcW w:w="2650" w:type="dxa"/>
-          </w:tcPr>
-          <w:p/>
-        </w:tc>
-        <w:tc>
-          <w:tcPr>
-            <w:tcW w:w="2775" w:type="dxa"/>
-          </w:tcPr>
-          <w:p/>
-        </w:tc>
-        <w:tc>
-          <w:tcPr>
-            <w:tcW w:w="2519" w:type="dxa"/>
-          </w:tcPr>
-          <w:p/>
-        </w:tc>
-        <w:tc>
-          <w:tcPr>
-            <w:tcW w:w="2739" w:type="dxa"/>
-          </w:tcPr>
-          <w:p/>
+            <w:tcW w:w="935" w:type="dxa"/>
+          </w:tcPr>
+          <w:p/>
+        </w:tc>
+        <w:tc>
+          <w:tcPr>
+            <w:tcW w:w="1522" w:type="dxa"/>
+          </w:tcPr>
+          <w:p>
+            <w:r>
+              <w:t>2016/04/02</w:t>
+            </w:r>
+          </w:p>
+        </w:tc>
+        <w:tc>
+          <w:tcPr>
+            <w:tcW w:w="1785" w:type="dxa"/>
+          </w:tcPr>
+          <w:p>
+            <w:r>
+              <w:t xml:space="preserve">Using Gaussian and Laplacian algorithms in images for blending </w:t>
+            </w:r>
+          </w:p>
+        </w:tc>
+        <w:tc>
+          <w:tcPr>
+            <w:tcW w:w="1176" w:type="dxa"/>
+          </w:tcPr>
+          <w:p>
+            <w:r>
+              <w:t>Not Fixed</w:t>
+            </w:r>
+          </w:p>
+        </w:tc>
+        <w:tc>
+          <w:tcPr>
+            <w:tcW w:w="5265" w:type="dxa"/>
+          </w:tcPr>
+          <w:p>
+            <w:r>
+              <w:t>Add Gaussian first and then Laplacian separately and build image pyramid with a blending percentage.</w:t>
+            </w:r>
+            <w:r>
+              <w:br/>
+              <w:t>BUT create same size images, not as twice as original.</w:t>
+            </w:r>
+          </w:p>
         </w:tc>
       </w:tr>
       <w:tr>
         <w:tc>
           <w:tcPr>
-            <w:tcW w:w="2650" w:type="dxa"/>
-          </w:tcPr>
-          <w:p/>
-        </w:tc>
-        <w:tc>
-          <w:tcPr>
-            <w:tcW w:w="2775" w:type="dxa"/>
-          </w:tcPr>
-          <w:p/>
-        </w:tc>
-        <w:tc>
-          <w:tcPr>
-            <w:tcW w:w="2519" w:type="dxa"/>
-          </w:tcPr>
-          <w:p/>
-        </w:tc>
-        <w:tc>
-          <w:tcPr>
-            <w:tcW w:w="2739" w:type="dxa"/>
-          </w:tcPr>
-          <w:p/>
+            <w:tcW w:w="935" w:type="dxa"/>
+          </w:tcPr>
+          <w:p/>
+        </w:tc>
+        <w:tc>
+          <w:tcPr>
+            <w:tcW w:w="1522" w:type="dxa"/>
+          </w:tcPr>
+          <w:p>
+            <w:r>
+              <w:t>2016/04/08</w:t>
+            </w:r>
+          </w:p>
+        </w:tc>
+        <w:tc>
+          <w:tcPr>
+            <w:tcW w:w="1785" w:type="dxa"/>
+          </w:tcPr>
+          <w:p>
+            <w:r>
+              <w:t>Capturing frames in a video does not work with media extras other than CAM0 like .mp4 / .</w:t>
+            </w:r>
+            <w:proofErr w:type="spellStart"/>
+            <w:r>
+              <w:t>avi</w:t>
+            </w:r>
+            <w:proofErr w:type="spellEnd"/>
+          </w:p>
+        </w:tc>
+        <w:tc>
+          <w:tcPr>
+            <w:tcW w:w="1176" w:type="dxa"/>
+          </w:tcPr>
+          <w:p>
+            <w:r>
+              <w:t>Fixed</w:t>
+            </w:r>
+          </w:p>
+        </w:tc>
+        <w:tc>
+          <w:tcPr>
+            <w:tcW w:w="5265" w:type="dxa"/>
+          </w:tcPr>
+          <w:p>
+            <w:r>
+              <w:t xml:space="preserve">Add </w:t>
+            </w:r>
+            <w:proofErr w:type="spellStart"/>
+            <w:r>
+              <w:rPr>
+                <w:b/>
+                <w:bCs/>
+              </w:rPr>
+              <w:t>ffmpeg</w:t>
+            </w:r>
+            <w:proofErr w:type="spellEnd"/>
+            <w:r>
+              <w:t xml:space="preserve"> libraries to PATH</w:t>
+            </w:r>
+          </w:p>
+          <w:p>
+            <w:r>
+              <w:t xml:space="preserve">Add </w:t>
+            </w:r>
+            <w:proofErr w:type="spellStart"/>
+            <w:r>
+              <w:rPr>
+                <w:b/>
+                <w:bCs/>
+              </w:rPr>
+              <w:t>ffmpeg</w:t>
+            </w:r>
+            <w:proofErr w:type="spellEnd"/>
+            <w:r>
+              <w:t xml:space="preserve"> files to python 27</w:t>
+            </w:r>
+          </w:p>
+          <w:p>
+            <w:pPr>
+              <w:rPr>
+                <w:b/>
+                <w:bCs/>
+              </w:rPr>
+            </w:pPr>
+            <w:r>
+              <w:t xml:space="preserve">Rename </w:t>
+            </w:r>
+            <w:proofErr w:type="spellStart"/>
+            <w:r>
+              <w:t>dll</w:t>
+            </w:r>
+            <w:proofErr w:type="spellEnd"/>
+            <w:r>
+              <w:t xml:space="preserve"> files with opencv version</w:t>
+            </w:r>
+            <w:r>
+              <w:br/>
+            </w:r>
+            <w:r>
+              <w:rPr>
+                <w:b/>
+                <w:bCs/>
+              </w:rPr>
+              <w:t>opencv_ffmpeg2410.dll</w:t>
+            </w:r>
+            <w:r>
+              <w:rPr>
+                <w:b/>
+                <w:bCs/>
+              </w:rPr>
+              <w:br/>
+            </w:r>
+            <w:r>
+              <w:rPr>
+                <w:b/>
+                <w:bCs/>
+              </w:rPr>
+              <w:t>opencv_ffmpeg2410</w:t>
+            </w:r>
+            <w:r>
+              <w:rPr>
+                <w:b/>
+                <w:bCs/>
+              </w:rPr>
+              <w:t>_64</w:t>
+            </w:r>
+            <w:r>
+              <w:rPr>
+                <w:b/>
+                <w:bCs/>
+              </w:rPr>
+              <w:t>.dll</w:t>
+            </w:r>
+          </w:p>
         </w:tc>
       </w:tr>
       <w:tr>
         <w:tc>
           <w:tcPr>
-            <w:tcW w:w="2650" w:type="dxa"/>
-          </w:tcPr>
-          <w:p/>
-        </w:tc>
-        <w:tc>
-          <w:tcPr>
-            <w:tcW w:w="2775" w:type="dxa"/>
-          </w:tcPr>
-          <w:p/>
-        </w:tc>
-        <w:tc>
-          <w:tcPr>
-            <w:tcW w:w="2519" w:type="dxa"/>
-          </w:tcPr>
-          <w:p/>
-        </w:tc>
-        <w:tc>
-          <w:tcPr>
-            <w:tcW w:w="2739" w:type="dxa"/>
-          </w:tcPr>
-          <w:p/>
+            <w:tcW w:w="935" w:type="dxa"/>
+          </w:tcPr>
+          <w:p/>
+        </w:tc>
+        <w:tc>
+          <w:tcPr>
+            <w:tcW w:w="1522" w:type="dxa"/>
+          </w:tcPr>
+          <w:p>
+            <w:r>
+              <w:t>2016/04/15</w:t>
+            </w:r>
+          </w:p>
+        </w:tc>
+        <w:tc>
+          <w:tcPr>
+            <w:tcW w:w="1785" w:type="dxa"/>
+          </w:tcPr>
+          <w:p>
+            <w:r>
+              <w:t>Create automated frame detection and splitting with specific frame rate</w:t>
+            </w:r>
+          </w:p>
+        </w:tc>
+        <w:tc>
+          <w:tcPr>
+            <w:tcW w:w="1176" w:type="dxa"/>
+          </w:tcPr>
+          <w:p>
+            <w:r>
+              <w:t>Fixed</w:t>
+            </w:r>
+          </w:p>
+        </w:tc>
+        <w:tc>
+          <w:tcPr>
+            <w:tcW w:w="5265" w:type="dxa"/>
+          </w:tcPr>
+          <w:p>
+            <w:pPr>
+              <w:rPr>
+                <w:b/>
+                <w:bCs/>
+              </w:rPr>
+            </w:pPr>
+            <w:r>
+              <w:t xml:space="preserve">Use </w:t>
+            </w:r>
+            <w:proofErr w:type="spellStart"/>
+            <w:r>
+              <w:t>avi</w:t>
+            </w:r>
+            <w:proofErr w:type="spellEnd"/>
+            <w:r>
+              <w:t xml:space="preserve"> files from </w:t>
+            </w:r>
+            <w:proofErr w:type="spellStart"/>
+            <w:r>
+              <w:t>quadcopter</w:t>
+            </w:r>
+            <w:proofErr w:type="spellEnd"/>
+            <w:r>
+              <w:t xml:space="preserve"> taken videos and use its frame rate to split them into seconds.</w:t>
+            </w:r>
+            <w:r>
+              <w:br/>
+            </w:r>
+            <w:r>
+              <w:rPr>
+                <w:b/>
+                <w:bCs/>
+              </w:rPr>
+              <w:t>i</w:t>
+            </w:r>
+            <w:r>
+              <w:rPr>
+                <w:b/>
+                <w:bCs/>
+              </w:rPr>
+              <w:t>f count%60 == 0:</w:t>
+            </w:r>
+          </w:p>
+          <w:p>
+            <w:r>
+              <w:rPr>
+                <w:b/>
+                <w:bCs/>
+              </w:rPr>
+              <w:t xml:space="preserve">   </w:t>
+            </w:r>
+            <w:r>
+              <w:rPr>
+                <w:b/>
+                <w:bCs/>
+              </w:rPr>
+              <w:t>cv2.imwrite("frame%d.jpg" %count, image)</w:t>
+            </w:r>
+          </w:p>
         </w:tc>
       </w:tr>
       <w:tr>
         <w:tc>
           <w:tcPr>
-            <w:tcW w:w="2650" w:type="dxa"/>
-          </w:tcPr>
-          <w:p/>
-        </w:tc>
-        <w:tc>
-          <w:tcPr>
-            <w:tcW w:w="2775" w:type="dxa"/>
-          </w:tcPr>
-          <w:p/>
-        </w:tc>
-        <w:tc>
-          <w:tcPr>
-            <w:tcW w:w="2519" w:type="dxa"/>
-          </w:tcPr>
-          <w:p/>
-        </w:tc>
-        <w:tc>
-          <w:tcPr>
-            <w:tcW w:w="2739" w:type="dxa"/>
+            <w:tcW w:w="935" w:type="dxa"/>
+          </w:tcPr>
+          <w:p/>
+        </w:tc>
+        <w:tc>
+          <w:tcPr>
+            <w:tcW w:w="1522" w:type="dxa"/>
+          </w:tcPr>
+          <w:p>
+            <w:r>
+              <w:t>2016/04/22</w:t>
+            </w:r>
+          </w:p>
+        </w:tc>
+        <w:tc>
+          <w:tcPr>
+            <w:tcW w:w="1785" w:type="dxa"/>
+          </w:tcPr>
+          <w:p>
+            <w:r>
+              <w:t xml:space="preserve">Feature detection using cascade – how to create info files </w:t>
+            </w:r>
+          </w:p>
+        </w:tc>
+        <w:tc>
+          <w:tcPr>
+            <w:tcW w:w="1176" w:type="dxa"/>
+          </w:tcPr>
+          <w:p>
+            <w:r>
+              <w:t>Fixed</w:t>
+            </w:r>
+          </w:p>
+        </w:tc>
+        <w:tc>
+          <w:tcPr>
+            <w:tcW w:w="5265" w:type="dxa"/>
+          </w:tcPr>
+          <w:p>
+            <w:r>
+              <w:t xml:space="preserve">Rather than using windows, use </w:t>
+            </w:r>
+            <w:proofErr w:type="spellStart"/>
+            <w:r>
+              <w:t>linux</w:t>
+            </w:r>
+            <w:proofErr w:type="spellEnd"/>
+            <w:r>
+              <w:t xml:space="preserve"> and bash enter code to create .info files</w:t>
+            </w:r>
+            <w:r>
+              <w:br/>
+            </w:r>
+          </w:p>
+        </w:tc>
+      </w:tr>
+      <w:tr>
+        <w:tc>
+          <w:tcPr>
+            <w:tcW w:w="935" w:type="dxa"/>
+          </w:tcPr>
+          <w:p/>
+        </w:tc>
+        <w:tc>
+          <w:tcPr>
+            <w:tcW w:w="1522" w:type="dxa"/>
+          </w:tcPr>
+          <w:p>
+            <w:r>
+              <w:t>2016/05/03</w:t>
+            </w:r>
+          </w:p>
+        </w:tc>
+        <w:tc>
+          <w:tcPr>
+            <w:tcW w:w="1785" w:type="dxa"/>
+          </w:tcPr>
+          <w:p>
+            <w:r>
+              <w:t>Cascade training takes more than 7 hours to train with more stages and yet shows abnormalities</w:t>
+            </w:r>
+          </w:p>
+        </w:tc>
+        <w:tc>
+          <w:tcPr>
+            <w:tcW w:w="1176" w:type="dxa"/>
+          </w:tcPr>
+          <w:p>
+            <w:r>
+              <w:t>Fixed</w:t>
+            </w:r>
+          </w:p>
+        </w:tc>
+        <w:tc>
+          <w:tcPr>
+            <w:tcW w:w="5265" w:type="dxa"/>
+          </w:tcPr>
+          <w:p>
+            <w:r>
+              <w:t>Stop training when AF ratio goes no more than 0.0004 and not less than 0.0003</w:t>
+            </w:r>
+          </w:p>
+        </w:tc>
+      </w:tr>
+      <w:tr>
+        <w:tc>
+          <w:tcPr>
+            <w:tcW w:w="935" w:type="dxa"/>
+          </w:tcPr>
+          <w:p/>
+        </w:tc>
+        <w:tc>
+          <w:tcPr>
+            <w:tcW w:w="1522" w:type="dxa"/>
+          </w:tcPr>
+          <w:p>
+            <w:r>
+              <w:t>2016/05/17</w:t>
+            </w:r>
+          </w:p>
+        </w:tc>
+        <w:tc>
+          <w:tcPr>
+            <w:tcW w:w="1785" w:type="dxa"/>
+          </w:tcPr>
+          <w:p>
+            <w:r>
+              <w:t>Detect shapes like circles in images using Hough transformation</w:t>
+            </w:r>
+          </w:p>
+        </w:tc>
+        <w:tc>
+          <w:tcPr>
+            <w:tcW w:w="1176" w:type="dxa"/>
+          </w:tcPr>
+          <w:p>
+            <w:r>
+              <w:t>Half Fixed</w:t>
+            </w:r>
+          </w:p>
+        </w:tc>
+        <w:tc>
+          <w:tcPr>
+            <w:tcW w:w="5265" w:type="dxa"/>
+          </w:tcPr>
+          <w:p>
+            <w:pPr>
+              <w:rPr>
+                <w:b/>
+                <w:bCs/>
+              </w:rPr>
+            </w:pPr>
+            <w:proofErr w:type="spellStart"/>
+            <w:r>
+              <w:t>HoughCircles</w:t>
+            </w:r>
+            <w:proofErr w:type="spellEnd"/>
+            <w:r>
+              <w:t xml:space="preserve"> give output with several circles detected in an image by using attribute values but gives abnormalities </w:t>
+            </w:r>
+            <w:r>
+              <w:br/>
+            </w:r>
+            <w:r>
+              <w:rPr>
+                <w:b/>
+                <w:bCs/>
+              </w:rPr>
+              <w:t>cv2.HoughCircles(img,cv.CV_HOUGH_GRADIENT,10,5,</w:t>
+            </w:r>
+          </w:p>
+          <w:p>
+            <w:r>
+              <w:rPr>
+                <w:b/>
+                <w:bCs/>
+              </w:rPr>
+              <w:t xml:space="preserve">                           param1=10,param2=100,minRadius=10,maxRadius=50)</w:t>
+            </w:r>
+          </w:p>
+        </w:tc>
+      </w:tr>
+      <w:tr>
+        <w:tc>
+          <w:tcPr>
+            <w:tcW w:w="935" w:type="dxa"/>
+          </w:tcPr>
+          <w:p/>
+        </w:tc>
+        <w:tc>
+          <w:tcPr>
+            <w:tcW w:w="1522" w:type="dxa"/>
+          </w:tcPr>
+          <w:p/>
+        </w:tc>
+        <w:tc>
+          <w:tcPr>
+            <w:tcW w:w="1785" w:type="dxa"/>
+          </w:tcPr>
+          <w:p/>
+        </w:tc>
+        <w:tc>
+          <w:tcPr>
+            <w:tcW w:w="1176" w:type="dxa"/>
+          </w:tcPr>
+          <w:p/>
+        </w:tc>
+        <w:tc>
+          <w:tcPr>
+            <w:tcW w:w="5265" w:type="dxa"/>
+          </w:tcPr>
+          <w:p/>
+        </w:tc>
+      </w:tr>
+      <w:tr>
+        <w:tc>
+          <w:tcPr>
+            <w:tcW w:w="935" w:type="dxa"/>
+          </w:tcPr>
+          <w:p/>
+        </w:tc>
+        <w:tc>
+          <w:tcPr>
+            <w:tcW w:w="1522" w:type="dxa"/>
+          </w:tcPr>
+          <w:p/>
+        </w:tc>
+        <w:tc>
+          <w:tcPr>
+            <w:tcW w:w="1785" w:type="dxa"/>
+          </w:tcPr>
+          <w:p/>
+        </w:tc>
+        <w:tc>
+          <w:tcPr>
+            <w:tcW w:w="1176" w:type="dxa"/>
+          </w:tcPr>
+          <w:p/>
+        </w:tc>
+        <w:tc>
+          <w:tcPr>
+            <w:tcW w:w="5265" w:type="dxa"/>
+          </w:tcPr>
+          <w:p/>
+        </w:tc>
+      </w:tr>
+      <w:tr>
+        <w:tc>
+          <w:tcPr>
+            <w:tcW w:w="935" w:type="dxa"/>
+          </w:tcPr>
+          <w:p/>
+        </w:tc>
+        <w:tc>
+          <w:tcPr>
+            <w:tcW w:w="1522" w:type="dxa"/>
+          </w:tcPr>
+          <w:p/>
+        </w:tc>
+        <w:tc>
+          <w:tcPr>
+            <w:tcW w:w="1785" w:type="dxa"/>
+          </w:tcPr>
+          <w:p/>
+        </w:tc>
+        <w:tc>
+          <w:tcPr>
+            <w:tcW w:w="1176" w:type="dxa"/>
+          </w:tcPr>
+          <w:p/>
+        </w:tc>
+        <w:tc>
+          <w:tcPr>
+            <w:tcW w:w="5265" w:type="dxa"/>
+          </w:tcPr>
+          <w:p/>
+        </w:tc>
+      </w:tr>
+      <w:tr>
+        <w:tc>
+          <w:tcPr>
+            <w:tcW w:w="935" w:type="dxa"/>
+          </w:tcPr>
+          <w:p/>
+        </w:tc>
+        <w:tc>
+          <w:tcPr>
+            <w:tcW w:w="1522" w:type="dxa"/>
+          </w:tcPr>
+          <w:p/>
+        </w:tc>
+        <w:tc>
+          <w:tcPr>
+            <w:tcW w:w="1785" w:type="dxa"/>
+          </w:tcPr>
+          <w:p/>
+        </w:tc>
+        <w:tc>
+          <w:tcPr>
+            <w:tcW w:w="1176" w:type="dxa"/>
+          </w:tcPr>
+          <w:p/>
+        </w:tc>
+        <w:tc>
+          <w:tcPr>
+            <w:tcW w:w="5265" w:type="dxa"/>
+          </w:tcPr>
+          <w:p/>
+        </w:tc>
+      </w:tr>
+      <w:tr>
+        <w:tc>
+          <w:tcPr>
+            <w:tcW w:w="935" w:type="dxa"/>
+          </w:tcPr>
+          <w:p/>
+        </w:tc>
+        <w:tc>
+          <w:tcPr>
+            <w:tcW w:w="1522" w:type="dxa"/>
+          </w:tcPr>
+          <w:p/>
+        </w:tc>
+        <w:tc>
+          <w:tcPr>
+            <w:tcW w:w="1785" w:type="dxa"/>
+          </w:tcPr>
+          <w:p>
+            <w:bookmarkStart w:id="0" w:name="_GoBack"/>
+            <w:bookmarkEnd w:id="0"/>
+          </w:p>
+        </w:tc>
+        <w:tc>
+          <w:tcPr>
+            <w:tcW w:w="1176" w:type="dxa"/>
+          </w:tcPr>
+          <w:p/>
+        </w:tc>
+        <w:tc>
+          <w:tcPr>
+            <w:tcW w:w="5265" w:type="dxa"/>
+          </w:tcPr>
+          <w:p/>
+        </w:tc>
+      </w:tr>
+      <w:tr>
+        <w:tc>
+          <w:tcPr>
+            <w:tcW w:w="935" w:type="dxa"/>
+          </w:tcPr>
+          <w:p/>
+        </w:tc>
+        <w:tc>
+          <w:tcPr>
+            <w:tcW w:w="1522" w:type="dxa"/>
+          </w:tcPr>
+          <w:p/>
+        </w:tc>
+        <w:tc>
+          <w:tcPr>
+            <w:tcW w:w="1785" w:type="dxa"/>
+          </w:tcPr>
+          <w:p/>
+        </w:tc>
+        <w:tc>
+          <w:tcPr>
+            <w:tcW w:w="1176" w:type="dxa"/>
+          </w:tcPr>
+          <w:p/>
+        </w:tc>
+        <w:tc>
+          <w:tcPr>
+            <w:tcW w:w="5265" w:type="dxa"/>
+          </w:tcPr>
+          <w:p/>
+        </w:tc>
+      </w:tr>
+      <w:tr>
+        <w:tc>
+          <w:tcPr>
+            <w:tcW w:w="935" w:type="dxa"/>
+          </w:tcPr>
+          <w:p/>
+        </w:tc>
+        <w:tc>
+          <w:tcPr>
+            <w:tcW w:w="1522" w:type="dxa"/>
+          </w:tcPr>
+          <w:p/>
+        </w:tc>
+        <w:tc>
+          <w:tcPr>
+            <w:tcW w:w="1785" w:type="dxa"/>
+          </w:tcPr>
+          <w:p/>
+        </w:tc>
+        <w:tc>
+          <w:tcPr>
+            <w:tcW w:w="1176" w:type="dxa"/>
+          </w:tcPr>
+          <w:p/>
+        </w:tc>
+        <w:tc>
+          <w:tcPr>
+            <w:tcW w:w="5265" w:type="dxa"/>
           </w:tcPr>
           <w:p/>
         </w:tc>
       </w:tr>
     </w:tbl>
-    <w:p>
-      <w:bookmarkStart w:id="0" w:name="_GoBack"/>
-      <w:bookmarkEnd w:id="0"/>
-    </w:p>
+    <w:p/>
     <w:sectPr>
       <w:pgSz w:w="11907" w:h="16839" w:code="9"/>
       <w:pgMar w:top="720" w:right="720" w:bottom="720" w:left="720" w:header="720" w:footer="720" w:gutter="0"/>

</xml_diff>